<commit_message>
Aggiunti analisi IV e VI gruppo
</commit_message>
<xml_diff>
--- a/IV_Gruppo/1-indice_di_condizionamento/Analisi_dei_risultati.docx
+++ b/IV_Gruppo/1-indice_di_condizionamento/Analisi_dei_risultati.docx
@@ -12,13 +12,13 @@
         <w:ind w:left="360" w:hanging="360"/>
       </w:pPr>
       <w:r>
-        <w:t>GRUPPO I</w:t>
-      </w:r>
-      <w:r>
-        <w:t>I</w:t>
-      </w:r>
-      <w:r>
-        <w:t>I –</w:t>
+        <w:t xml:space="preserve">GRUPPO </w:t>
+      </w:r>
+      <w:r>
+        <w:t>IV</w:t>
+      </w:r>
+      <w:r>
+        <w:t xml:space="preserve"> –</w:t>
       </w:r>
       <w:r>
         <w:t xml:space="preserve"> ESERCIZIO</w:t>
@@ -27,12 +27,18 @@
         <w:t xml:space="preserve"> </w:t>
       </w:r>
       <w:r>
-        <w:t>2</w:t>
+        <w:t>1</w:t>
       </w:r>
     </w:p>
     <w:p>
       <w:r>
-        <w:t>Indice di condizionamento:</w:t>
+        <w:rPr>
+          <w:u w:val="single"/>
+        </w:rPr>
+        <w:t>Indice di condizionamento</w:t>
+      </w:r>
+      <w:r>
+        <w:t>:</w:t>
       </w:r>
       <w:r>
         <w:t xml:space="preserve"> i</w:t>
@@ -49,7 +55,12 @@
     </w:p>
     <w:p>
       <w:r>
-        <w:t>Un problema è ben condizionato quando la soluzione del problema</w:t>
+        <w:t>Un problema è ben condi</w:t>
+      </w:r>
+      <w:bookmarkStart w:id="0" w:name="_GoBack"/>
+      <w:bookmarkEnd w:id="0"/>
+      <w:r>
+        <w:t>zionato quando la soluzione del problema</w:t>
       </w:r>
       <w:r>
         <w:t xml:space="preserve"> con delle piccole variazioni, </w:t>
@@ -128,15 +139,7 @@
         <w:rPr>
           <w:i/>
         </w:rPr>
-        <w:t xml:space="preserve"> stessa </w:t>
-      </w:r>
-      <w:bookmarkStart w:id="0" w:name="_GoBack"/>
-      <w:bookmarkEnd w:id="0"/>
-      <w:r>
-        <w:rPr>
-          <w:i/>
-        </w:rPr>
-        <w:t>regola di costruzione.</w:t>
+        <w:t xml:space="preserve"> stessa regola di costruzione.</w:t>
       </w:r>
       <w:r>
         <w:rPr>
@@ -283,13 +286,7 @@
     </w:p>
     <w:p>
       <w:r>
-        <w:t xml:space="preserve">Si considera una matrice di </w:t>
-      </w:r>
-      <w:r>
-        <w:t>HILBERT</w:t>
-      </w:r>
-      <w:r>
-        <w:t xml:space="preserve"> e si studia l’andamento del suo indice di condizionamento.</w:t>
+        <w:t>Si considera una matrice di HILBERT e si studia l’andamento del suo indice di condizionamento.</w:t>
       </w:r>
     </w:p>
     <w:p>
@@ -328,10 +325,7 @@
         <w:t>RISULTATO</w:t>
       </w:r>
       <w:r>
-        <w:t xml:space="preserve">: dal grafico si può notare che i valori dell’indice di condizionamento </w:t>
-      </w:r>
-      <w:r>
-        <w:t xml:space="preserve">si mantengono bassi fino all’ordine N=6, per poi crescere in modo esponenziale. Pertanto si può concludere che la matrice di </w:t>
+        <w:t xml:space="preserve">: dal grafico si può notare che i valori dell’indice di condizionamento si mantengono bassi fino all’ordine N=6, per poi crescere in modo esponenziale. Pertanto si può concludere che la matrice di </w:t>
       </w:r>
       <w:proofErr w:type="spellStart"/>
       <w:r>
@@ -4270,7 +4264,7 @@
 </file>
 
 <file path=customXml/itemProps1.xml><?xml version="1.0" encoding="utf-8"?>
-<ds:datastoreItem xmlns:ds="http://schemas.openxmlformats.org/officeDocument/2006/customXml" ds:itemID="{23ECA6FE-167D-4516-99DB-DE2B7466C101}">
+<ds:datastoreItem xmlns:ds="http://schemas.openxmlformats.org/officeDocument/2006/customXml" ds:itemID="{EE3A29F7-F0DA-403D-8B83-7621F5374A32}">
   <ds:schemaRefs>
     <ds:schemaRef ds:uri="http://schemas.openxmlformats.org/officeDocument/2006/bibliography"/>
   </ds:schemaRefs>

</xml_diff>